<commit_message>
updated alpha walkthru doc
</commit_message>
<xml_diff>
--- a/Work In Progress/Models/AlphaWalkthrough.docx
+++ b/Work In Progress/Models/AlphaWalkthrough.docx
@@ -192,124 +192,148 @@
         <w:rPr>
           <w:lang w:val="en-US"/>
         </w:rPr>
-        <w:t xml:space="preserve">AR tooltip on vent indicates it leads to the generator room, use the S5-ANT to </w:t>
-      </w:r>
-      <w:r>
-        <w:rPr>
-          <w:lang w:val="en-US"/>
-        </w:rPr>
-        <w:t>navigate the vents</w:t>
-      </w:r>
-    </w:p>
-    <w:p>
-      <w:pPr>
-        <w:pStyle w:val="ListParagraph"/>
-        <w:numPr>
-          <w:ilvl w:val="0"/>
-          <w:numId w:val="1"/>
-        </w:numPr>
-        <w:rPr>
-          <w:lang w:val="en-US"/>
-        </w:rPr>
-      </w:pPr>
-      <w:r>
-        <w:rPr>
-          <w:lang w:val="en-US"/>
-        </w:rPr>
-        <w:t>Use SONAR to find where to go via ANT</w:t>
-      </w:r>
-    </w:p>
-    <w:p>
-      <w:pPr>
-        <w:pStyle w:val="ListParagraph"/>
-        <w:numPr>
-          <w:ilvl w:val="0"/>
-          <w:numId w:val="1"/>
-        </w:numPr>
-        <w:rPr>
-          <w:lang w:val="en-US"/>
-        </w:rPr>
-      </w:pPr>
-      <w:r>
-        <w:rPr>
-          <w:lang w:val="en-US"/>
-        </w:rPr>
-        <w:t>Enter generator room and face the door leading to tutorial level</w:t>
-      </w:r>
-    </w:p>
-    <w:p>
-      <w:pPr>
-        <w:pStyle w:val="ListParagraph"/>
-        <w:numPr>
-          <w:ilvl w:val="0"/>
-          <w:numId w:val="1"/>
-        </w:numPr>
-        <w:rPr>
-          <w:lang w:val="en-US"/>
-        </w:rPr>
-      </w:pPr>
-      <w:r>
-        <w:rPr>
-          <w:lang w:val="en-US"/>
-        </w:rPr>
-        <w:t>Tooltip indicates hacking world, press button to enter</w:t>
-      </w:r>
-    </w:p>
-    <w:p>
-      <w:pPr>
-        <w:pStyle w:val="ListParagraph"/>
-        <w:numPr>
-          <w:ilvl w:val="0"/>
-          <w:numId w:val="1"/>
-        </w:numPr>
-        <w:rPr>
-          <w:lang w:val="en-US"/>
-        </w:rPr>
-      </w:pPr>
-      <w:r>
-        <w:rPr>
-          <w:lang w:val="en-US"/>
-        </w:rPr>
-        <w:t>Enter hacking world. Solve button sequence. Leave hacking world</w:t>
-      </w:r>
-    </w:p>
-    <w:p>
-      <w:pPr>
-        <w:pStyle w:val="ListParagraph"/>
-        <w:numPr>
-          <w:ilvl w:val="0"/>
-          <w:numId w:val="1"/>
-        </w:numPr>
-        <w:rPr>
-          <w:lang w:val="en-US"/>
-        </w:rPr>
-      </w:pPr>
-      <w:r>
-        <w:rPr>
-          <w:lang w:val="en-US"/>
-        </w:rPr>
-        <w:t>Doors are now open for Minerva, re-enter your body via UI arm</w:t>
-      </w:r>
-    </w:p>
-    <w:p>
-      <w:pPr>
-        <w:pStyle w:val="ListParagraph"/>
-        <w:numPr>
-          <w:ilvl w:val="0"/>
-          <w:numId w:val="1"/>
-        </w:numPr>
-        <w:rPr>
-          <w:lang w:val="en-US"/>
-        </w:rPr>
-      </w:pPr>
-      <w:r>
-        <w:rPr>
-          <w:lang w:val="en-US"/>
-        </w:rPr>
-        <w:t>Place power cell inside generator, restore power to station</w:t>
+        <w:t>AR tooltip on vent indic</w:t>
       </w:r>
       <w:bookmarkStart w:id="0" w:name="_GoBack"/>
       <w:bookmarkEnd w:id="0"/>
+      <w:r>
+        <w:rPr>
+          <w:lang w:val="en-US"/>
+        </w:rPr>
+        <w:t xml:space="preserve">ates it leads to the generator room, use the S5-ANT to </w:t>
+      </w:r>
+      <w:r>
+        <w:rPr>
+          <w:lang w:val="en-US"/>
+        </w:rPr>
+        <w:t>navigate the vents</w:t>
+      </w:r>
+    </w:p>
+    <w:p>
+      <w:pPr>
+        <w:pStyle w:val="ListParagraph"/>
+        <w:numPr>
+          <w:ilvl w:val="0"/>
+          <w:numId w:val="1"/>
+        </w:numPr>
+        <w:rPr>
+          <w:lang w:val="en-US"/>
+        </w:rPr>
+      </w:pPr>
+      <w:r>
+        <w:rPr>
+          <w:lang w:val="en-US"/>
+        </w:rPr>
+        <w:t>Find the open grate</w:t>
+      </w:r>
+    </w:p>
+    <w:p>
+      <w:pPr>
+        <w:pStyle w:val="ListParagraph"/>
+        <w:numPr>
+          <w:ilvl w:val="0"/>
+          <w:numId w:val="1"/>
+        </w:numPr>
+        <w:rPr>
+          <w:lang w:val="en-US"/>
+        </w:rPr>
+      </w:pPr>
+      <w:r>
+        <w:rPr>
+          <w:lang w:val="en-US"/>
+        </w:rPr>
+        <w:t>Show-off sonar image effect inside vent</w:t>
+      </w:r>
+    </w:p>
+    <w:p>
+      <w:pPr>
+        <w:pStyle w:val="ListParagraph"/>
+        <w:numPr>
+          <w:ilvl w:val="0"/>
+          <w:numId w:val="1"/>
+        </w:numPr>
+        <w:rPr>
+          <w:lang w:val="en-US"/>
+        </w:rPr>
+      </w:pPr>
+      <w:r>
+        <w:rPr>
+          <w:lang w:val="en-US"/>
+        </w:rPr>
+        <w:t>Enter generator room and face the door leading to tutorial level</w:t>
+      </w:r>
+    </w:p>
+    <w:p>
+      <w:pPr>
+        <w:pStyle w:val="ListParagraph"/>
+        <w:numPr>
+          <w:ilvl w:val="0"/>
+          <w:numId w:val="1"/>
+        </w:numPr>
+        <w:rPr>
+          <w:lang w:val="en-US"/>
+        </w:rPr>
+      </w:pPr>
+      <w:r>
+        <w:rPr>
+          <w:lang w:val="en-US"/>
+        </w:rPr>
+        <w:t>Tooltip indicates hacking world, press button to enter</w:t>
+      </w:r>
+    </w:p>
+    <w:p>
+      <w:pPr>
+        <w:pStyle w:val="ListParagraph"/>
+        <w:numPr>
+          <w:ilvl w:val="0"/>
+          <w:numId w:val="1"/>
+        </w:numPr>
+        <w:rPr>
+          <w:lang w:val="en-US"/>
+        </w:rPr>
+      </w:pPr>
+      <w:r>
+        <w:rPr>
+          <w:lang w:val="en-US"/>
+        </w:rPr>
+        <w:t>Enter hacking world. Solve button sequence. Leave hacking world</w:t>
+      </w:r>
+    </w:p>
+    <w:p>
+      <w:pPr>
+        <w:pStyle w:val="ListParagraph"/>
+        <w:numPr>
+          <w:ilvl w:val="0"/>
+          <w:numId w:val="1"/>
+        </w:numPr>
+        <w:rPr>
+          <w:lang w:val="en-US"/>
+        </w:rPr>
+      </w:pPr>
+      <w:r>
+        <w:rPr>
+          <w:lang w:val="en-US"/>
+        </w:rPr>
+        <w:t>Doors are now open for Minerva, re-enter your body via UI arm</w:t>
+      </w:r>
+    </w:p>
+    <w:p>
+      <w:pPr>
+        <w:pStyle w:val="ListParagraph"/>
+        <w:numPr>
+          <w:ilvl w:val="0"/>
+          <w:numId w:val="1"/>
+        </w:numPr>
+        <w:rPr>
+          <w:lang w:val="en-US"/>
+        </w:rPr>
+      </w:pPr>
+      <w:r>
+        <w:rPr>
+          <w:lang w:val="en-US"/>
+        </w:rPr>
+        <w:t>Place power cell inside generator, restore power to station</w:t>
+      </w:r>
     </w:p>
     <w:p>
       <w:pPr>

</xml_diff>